<commit_message>
Update Relatorio. Missing algorithms, use cases and conclusion
</commit_message>
<xml_diff>
--- a/Relatorio.docx
+++ b/Relatorio.docx
@@ -1216,18 +1216,16 @@
         <w:ind w:firstLine="0"/>
         <w:rPr>
           <w:rFonts w:ascii="Cambria" w:hAnsi="Cambria" w:cs="Arial"/>
-          <w:color w:val="8C2D19"/>
-          <w:sz w:val="32"/>
-          <w:szCs w:val="32"/>
-          <w:lang w:val="pt-PT"/>
-        </w:rPr>
-      </w:pPr>
-      <w:r>
-        <w:rPr>
-          <w:rFonts w:ascii="Cambria" w:hAnsi="Cambria" w:cs="Arial"/>
-          <w:color w:val="8C2D19"/>
-          <w:sz w:val="32"/>
-          <w:szCs w:val="32"/>
+          <w:sz w:val="28"/>
+          <w:szCs w:val="28"/>
+          <w:lang w:val="pt-PT"/>
+        </w:rPr>
+      </w:pPr>
+      <w:r>
+        <w:rPr>
+          <w:rFonts w:ascii="Cambria" w:hAnsi="Cambria" w:cs="Arial"/>
+          <w:sz w:val="28"/>
+          <w:szCs w:val="28"/>
           <w:lang w:val="pt-PT"/>
         </w:rPr>
         <w:t>G (V, A) – Grafo Não Dirigido Pesado</w:t>
@@ -1271,7 +1269,16 @@
           <w:szCs w:val="28"/>
           <w:lang w:val="pt-PT"/>
         </w:rPr>
-        <w:t xml:space="preserve"> Estas paragens são o aeroporto, hotéis e entradas e saídas de estradas.</w:t>
+        <w:t xml:space="preserve"> Estas paragens são o aeroporto, hotéis e </w:t>
+      </w:r>
+      <w:r>
+        <w:rPr>
+          <w:rFonts w:ascii="Cambria" w:hAnsi="Cambria" w:cs="Arial"/>
+          <w:sz w:val="28"/>
+          <w:szCs w:val="28"/>
+          <w:lang w:val="pt-PT"/>
+        </w:rPr>
+        <w:t>paragens predefinidas.</w:t>
       </w:r>
     </w:p>
     <w:p>
@@ -1366,33 +1373,6 @@
           <w:szCs w:val="28"/>
           <w:lang w:val="pt-PT"/>
         </w:rPr>
-        <w:t>D – Peso da aresta, que é medido em quilómetros (Distância)</w:t>
-      </w:r>
-    </w:p>
-    <w:p>
-      <w:pPr>
-        <w:pStyle w:val="ListParagraph"/>
-        <w:numPr>
-          <w:ilvl w:val="0"/>
-          <w:numId w:val="6"/>
-        </w:numPr>
-        <w:tabs>
-          <w:tab w:val="left" w:pos="3408"/>
-        </w:tabs>
-        <w:rPr>
-          <w:rFonts w:ascii="Cambria" w:hAnsi="Cambria" w:cs="Arial"/>
-          <w:sz w:val="28"/>
-          <w:szCs w:val="28"/>
-          <w:lang w:val="pt-PT"/>
-        </w:rPr>
-      </w:pPr>
-      <w:r>
-        <w:rPr>
-          <w:rFonts w:ascii="Cambria" w:hAnsi="Cambria" w:cs="Arial"/>
-          <w:sz w:val="28"/>
-          <w:szCs w:val="28"/>
-          <w:lang w:val="pt-PT"/>
-        </w:rPr>
         <w:t>T – Peso da aresta, que é medido em minutos (Tempo)</w:t>
       </w:r>
     </w:p>
@@ -1512,8 +1492,286 @@
           <w:szCs w:val="28"/>
           <w:lang w:val="pt-PT"/>
         </w:rPr>
-        <w:t>Os dados de saída são todas as paragens pelo qual a carrinha passa durante a viagem, a quantidade de quilómetros percorridos na viagem e o tempo que esta demorou, bem como a quantidade de pessoas transportadas.</w:t>
-      </w:r>
+        <w:t>Os dados de saída são todas as paragens pelo qual a carrinha passa durante a viagem, a quantidade de tempo que esta demorou, bem como a quantidade de pessoas transportadas.</w:t>
+      </w:r>
+    </w:p>
+    <w:p>
+      <w:pPr>
+        <w:tabs>
+          <w:tab w:val="left" w:pos="3408"/>
+        </w:tabs>
+        <w:ind w:firstLine="0"/>
+        <w:rPr>
+          <w:rFonts w:ascii="Cambria" w:hAnsi="Cambria" w:cs="Arial"/>
+          <w:sz w:val="28"/>
+          <w:szCs w:val="28"/>
+          <w:lang w:val="pt-PT"/>
+        </w:rPr>
+      </w:pPr>
+      <w:r>
+        <w:rPr>
+          <w:rFonts w:ascii="Cambria" w:hAnsi="Cambria" w:cs="Arial"/>
+          <w:sz w:val="28"/>
+          <w:szCs w:val="28"/>
+          <w:lang w:val="pt-PT"/>
+        </w:rPr>
+        <w:t>Caminho percorrido: {V</w:t>
+      </w:r>
+      <w:r>
+        <w:rPr>
+          <w:rFonts w:ascii="Cambria" w:hAnsi="Cambria" w:cs="Arial"/>
+          <w:sz w:val="28"/>
+          <w:szCs w:val="28"/>
+          <w:vertAlign w:val="subscript"/>
+          <w:lang w:val="pt-PT"/>
+        </w:rPr>
+        <w:t>i</w:t>
+      </w:r>
+      <w:r>
+        <w:rPr>
+          <w:rFonts w:ascii="Cambria" w:hAnsi="Cambria" w:cs="Arial"/>
+          <w:sz w:val="28"/>
+          <w:szCs w:val="28"/>
+          <w:lang w:val="pt-PT"/>
+        </w:rPr>
+        <w:t xml:space="preserve">}, i = 1, …, </w:t>
+      </w:r>
+      <w:proofErr w:type="gramStart"/>
+      <w:r>
+        <w:rPr>
+          <w:rFonts w:ascii="Cambria" w:hAnsi="Cambria" w:cs="Arial"/>
+          <w:sz w:val="28"/>
+          <w:szCs w:val="28"/>
+          <w:lang w:val="pt-PT"/>
+        </w:rPr>
+        <w:t>n ;</w:t>
+      </w:r>
+      <w:proofErr w:type="gramEnd"/>
+      <w:r>
+        <w:rPr>
+          <w:rFonts w:ascii="Cambria" w:hAnsi="Cambria" w:cs="Arial"/>
+          <w:sz w:val="28"/>
+          <w:szCs w:val="28"/>
+          <w:lang w:val="pt-PT"/>
+        </w:rPr>
+        <w:t xml:space="preserve"> n≠0</w:t>
+      </w:r>
+    </w:p>
+    <w:p>
+      <w:pPr>
+        <w:tabs>
+          <w:tab w:val="left" w:pos="3408"/>
+        </w:tabs>
+        <w:ind w:firstLine="0"/>
+        <w:rPr>
+          <w:rFonts w:ascii="Cambria" w:eastAsiaTheme="minorEastAsia" w:hAnsi="Cambria" w:cs="Arial"/>
+          <w:sz w:val="28"/>
+          <w:szCs w:val="28"/>
+          <w:lang w:val="pt-PT"/>
+        </w:rPr>
+      </w:pPr>
+      <w:r>
+        <w:rPr>
+          <w:rFonts w:ascii="Cambria" w:hAnsi="Cambria" w:cs="Arial"/>
+          <w:sz w:val="28"/>
+          <w:szCs w:val="28"/>
+          <w:lang w:val="pt-PT"/>
+        </w:rPr>
+        <w:t xml:space="preserve">Tempo da viagem: </w:t>
+      </w:r>
+      <m:oMath>
+        <m:nary>
+          <m:naryPr>
+            <m:chr m:val="∑"/>
+            <m:limLoc m:val="undOvr"/>
+            <m:ctrlPr>
+              <w:rPr>
+                <w:rFonts w:ascii="Cambria Math" w:hAnsi="Cambria Math" w:cs="Arial"/>
+                <w:i/>
+                <w:sz w:val="28"/>
+                <w:szCs w:val="28"/>
+                <w:lang w:val="pt-PT"/>
+              </w:rPr>
+            </m:ctrlPr>
+          </m:naryPr>
+          <m:sub>
+            <m:r>
+              <w:rPr>
+                <w:rFonts w:ascii="Cambria Math" w:hAnsi="Cambria Math" w:cs="Arial"/>
+                <w:sz w:val="28"/>
+                <w:szCs w:val="28"/>
+                <w:lang w:val="pt-PT"/>
+              </w:rPr>
+              <m:t>i=1</m:t>
+            </m:r>
+          </m:sub>
+          <m:sup>
+            <m:r>
+              <w:rPr>
+                <w:rFonts w:ascii="Cambria Math" w:hAnsi="Cambria Math" w:cs="Arial"/>
+                <w:sz w:val="28"/>
+                <w:szCs w:val="28"/>
+                <w:lang w:val="pt-PT"/>
+              </w:rPr>
+              <m:t>n</m:t>
+            </m:r>
+          </m:sup>
+          <m:e>
+            <m:sSub>
+              <m:sSubPr>
+                <m:ctrlPr>
+                  <w:rPr>
+                    <w:rFonts w:ascii="Cambria Math" w:hAnsi="Cambria Math" w:cs="Arial"/>
+                    <w:i/>
+                    <w:sz w:val="28"/>
+                    <w:szCs w:val="28"/>
+                    <w:lang w:val="pt-PT"/>
+                  </w:rPr>
+                </m:ctrlPr>
+              </m:sSubPr>
+              <m:e>
+                <m:r>
+                  <w:rPr>
+                    <w:rFonts w:ascii="Cambria Math" w:hAnsi="Cambria Math" w:cs="Arial"/>
+                    <w:sz w:val="28"/>
+                    <w:szCs w:val="28"/>
+                    <w:lang w:val="pt-PT"/>
+                  </w:rPr>
+                  <m:t>A</m:t>
+                </m:r>
+              </m:e>
+              <m:sub>
+                <m:r>
+                  <w:rPr>
+                    <w:rFonts w:ascii="Cambria Math" w:hAnsi="Cambria Math" w:cs="Arial"/>
+                    <w:sz w:val="28"/>
+                    <w:szCs w:val="28"/>
+                    <w:lang w:val="pt-PT"/>
+                  </w:rPr>
+                  <m:t>i</m:t>
+                </m:r>
+              </m:sub>
+            </m:sSub>
+          </m:e>
+        </m:nary>
+      </m:oMath>
+      <w:r>
+        <w:rPr>
+          <w:rFonts w:ascii="Cambria" w:eastAsiaTheme="minorEastAsia" w:hAnsi="Cambria" w:cs="Arial"/>
+          <w:sz w:val="28"/>
+          <w:szCs w:val="28"/>
+          <w:lang w:val="pt-PT"/>
+        </w:rPr>
+        <w:t xml:space="preserve"> (soma do tempo de cada arresta percorrida)</w:t>
+      </w:r>
+    </w:p>
+    <w:p>
+      <w:pPr>
+        <w:tabs>
+          <w:tab w:val="left" w:pos="3408"/>
+        </w:tabs>
+        <w:ind w:firstLine="0"/>
+        <w:rPr>
+          <w:rFonts w:ascii="Cambria" w:hAnsi="Cambria" w:cs="Arial"/>
+          <w:sz w:val="28"/>
+          <w:szCs w:val="28"/>
+          <w:lang w:val="pt-PT"/>
+        </w:rPr>
+      </w:pPr>
+      <w:r>
+        <w:rPr>
+          <w:rFonts w:ascii="Cambria" w:eastAsiaTheme="minorEastAsia" w:hAnsi="Cambria" w:cs="Arial"/>
+          <w:sz w:val="28"/>
+          <w:szCs w:val="28"/>
+          <w:lang w:val="pt-PT"/>
+        </w:rPr>
+        <w:t xml:space="preserve">Fluxo de passageiros: </w:t>
+      </w:r>
+      <m:oMath>
+        <m:nary>
+          <m:naryPr>
+            <m:chr m:val="∑"/>
+            <m:limLoc m:val="undOvr"/>
+            <m:ctrlPr>
+              <w:rPr>
+                <w:rFonts w:ascii="Cambria Math" w:eastAsiaTheme="minorEastAsia" w:hAnsi="Cambria Math" w:cs="Arial"/>
+                <w:i/>
+                <w:sz w:val="28"/>
+                <w:szCs w:val="28"/>
+                <w:lang w:val="pt-PT"/>
+              </w:rPr>
+            </m:ctrlPr>
+          </m:naryPr>
+          <m:sub>
+            <m:r>
+              <w:rPr>
+                <w:rFonts w:ascii="Cambria Math" w:eastAsiaTheme="minorEastAsia" w:hAnsi="Cambria Math" w:cs="Arial"/>
+                <w:sz w:val="28"/>
+                <w:szCs w:val="28"/>
+                <w:lang w:val="pt-PT"/>
+              </w:rPr>
+              <m:t>i=1</m:t>
+            </m:r>
+          </m:sub>
+          <m:sup>
+            <m:r>
+              <w:rPr>
+                <w:rFonts w:ascii="Cambria Math" w:eastAsiaTheme="minorEastAsia" w:hAnsi="Cambria Math" w:cs="Arial"/>
+                <w:sz w:val="28"/>
+                <w:szCs w:val="28"/>
+                <w:lang w:val="pt-PT"/>
+              </w:rPr>
+              <m:t>n</m:t>
+            </m:r>
+          </m:sup>
+          <m:e>
+            <m:sSub>
+              <m:sSubPr>
+                <m:ctrlPr>
+                  <w:rPr>
+                    <w:rFonts w:ascii="Cambria Math" w:eastAsiaTheme="minorEastAsia" w:hAnsi="Cambria Math" w:cs="Arial"/>
+                    <w:i/>
+                    <w:sz w:val="28"/>
+                    <w:szCs w:val="28"/>
+                    <w:lang w:val="pt-PT"/>
+                  </w:rPr>
+                </m:ctrlPr>
+              </m:sSubPr>
+              <m:e>
+                <m:r>
+                  <w:rPr>
+                    <w:rFonts w:ascii="Cambria Math" w:eastAsiaTheme="minorEastAsia" w:hAnsi="Cambria Math" w:cs="Arial"/>
+                    <w:sz w:val="28"/>
+                    <w:szCs w:val="28"/>
+                    <w:lang w:val="pt-PT"/>
+                  </w:rPr>
+                  <m:t>P</m:t>
+                </m:r>
+              </m:e>
+              <m:sub>
+                <m:r>
+                  <w:rPr>
+                    <w:rFonts w:ascii="Cambria Math" w:eastAsiaTheme="minorEastAsia" w:hAnsi="Cambria Math" w:cs="Arial"/>
+                    <w:sz w:val="28"/>
+                    <w:szCs w:val="28"/>
+                    <w:lang w:val="pt-PT"/>
+                  </w:rPr>
+                  <m:t>i</m:t>
+                </m:r>
+              </m:sub>
+            </m:sSub>
+            <m:r>
+              <w:rPr>
+                <w:rFonts w:ascii="Cambria Math" w:eastAsiaTheme="minorEastAsia" w:hAnsi="Cambria Math" w:cs="Arial"/>
+                <w:sz w:val="28"/>
+                <w:szCs w:val="28"/>
+                <w:lang w:val="pt-PT"/>
+              </w:rPr>
+              <m:t xml:space="preserve"> (soma do fluxo de passageiros)</m:t>
+            </m:r>
+          </m:e>
+        </m:nary>
+      </m:oMath>
     </w:p>
     <w:p>
       <w:pPr>
@@ -1641,48 +1899,6 @@
           <w:lang w:val="pt-PT"/>
         </w:rPr>
       </w:pPr>
-    </w:p>
-    <w:p>
-      <w:pPr>
-        <w:tabs>
-          <w:tab w:val="left" w:pos="3408"/>
-        </w:tabs>
-        <w:ind w:firstLine="0"/>
-        <w:rPr>
-          <w:rFonts w:ascii="Cambria" w:hAnsi="Cambria" w:cs="Arial"/>
-          <w:sz w:val="28"/>
-          <w:szCs w:val="28"/>
-          <w:lang w:val="pt-PT"/>
-        </w:rPr>
-      </w:pPr>
-    </w:p>
-    <w:p>
-      <w:pPr>
-        <w:tabs>
-          <w:tab w:val="left" w:pos="3408"/>
-        </w:tabs>
-        <w:ind w:firstLine="0"/>
-        <w:rPr>
-          <w:rFonts w:ascii="Cambria" w:hAnsi="Cambria" w:cs="Arial"/>
-          <w:sz w:val="28"/>
-          <w:szCs w:val="28"/>
-          <w:lang w:val="pt-PT"/>
-        </w:rPr>
-      </w:pPr>
-    </w:p>
-    <w:p>
-      <w:pPr>
-        <w:tabs>
-          <w:tab w:val="left" w:pos="3408"/>
-        </w:tabs>
-        <w:ind w:firstLine="0"/>
-        <w:rPr>
-          <w:rFonts w:ascii="Cambria" w:hAnsi="Cambria" w:cs="Arial"/>
-          <w:sz w:val="28"/>
-          <w:szCs w:val="28"/>
-          <w:lang w:val="pt-PT"/>
-        </w:rPr>
-      </w:pPr>
       <w:r>
         <w:rPr>
           <w:rFonts w:ascii="Cambria" w:hAnsi="Cambria" w:cs="Arial"/>
@@ -1691,17 +1907,7 @@
           <w:szCs w:val="32"/>
           <w:lang w:val="pt-PT"/>
         </w:rPr>
-        <w:t>Função Objetivo</w:t>
-      </w:r>
-      <w:r>
-        <w:rPr>
-          <w:rFonts w:ascii="Cambria" w:hAnsi="Cambria" w:cs="Arial"/>
-          <w:color w:val="8C2D19"/>
-          <w:sz w:val="32"/>
-          <w:szCs w:val="32"/>
-          <w:lang w:val="pt-PT"/>
-        </w:rPr>
-        <w:t>:</w:t>
+        <w:t>Função Objetivo:</w:t>
       </w:r>
     </w:p>
     <w:p>
@@ -1732,6 +1938,7 @@
         <w:tabs>
           <w:tab w:val="left" w:pos="3408"/>
         </w:tabs>
+        <w:ind w:firstLine="0"/>
         <w:rPr>
           <w:rFonts w:ascii="Cambria" w:eastAsiaTheme="minorEastAsia" w:hAnsi="Cambria" w:cs="Arial"/>
           <w:sz w:val="28"/>
@@ -1739,195 +1946,312 @@
           <w:lang w:val="pt-PT"/>
         </w:rPr>
       </w:pPr>
-      <m:oMathPara>
-        <m:oMath>
-          <m:r>
-            <w:rPr>
-              <w:rFonts w:ascii="Cambria Math" w:hAnsi="Cambria Math" w:cs="Arial"/>
-              <w:sz w:val="28"/>
-              <w:szCs w:val="28"/>
-              <w:lang w:val="pt-PT"/>
-            </w:rPr>
-            <m:t>Max</m:t>
-          </m:r>
-          <m:d>
-            <m:dPr>
-              <m:ctrlPr>
-                <w:rPr>
-                  <w:rFonts w:ascii="Cambria Math" w:hAnsi="Cambria Math" w:cs="Arial"/>
-                  <w:i/>
-                  <w:sz w:val="28"/>
-                  <w:szCs w:val="28"/>
-                  <w:lang w:val="pt-PT"/>
-                </w:rPr>
-              </m:ctrlPr>
-            </m:dPr>
-            <m:e>
-              <m:r>
-                <w:rPr>
-                  <w:rFonts w:ascii="Cambria Math" w:hAnsi="Cambria Math" w:cs="Arial"/>
-                  <w:sz w:val="28"/>
-                  <w:szCs w:val="28"/>
-                  <w:lang w:val="pt-PT"/>
-                </w:rPr>
-                <m:t>Passageiros</m:t>
-              </m:r>
-            </m:e>
-          </m:d>
-        </m:oMath>
-      </m:oMathPara>
+      <m:oMath>
+        <m:r>
+          <w:rPr>
+            <w:rFonts w:ascii="Cambria Math" w:hAnsi="Cambria Math" w:cs="Arial"/>
+            <w:sz w:val="28"/>
+            <w:szCs w:val="28"/>
+            <w:lang w:val="pt-PT"/>
+          </w:rPr>
+          <m:t>Max</m:t>
+        </m:r>
+        <m:d>
+          <m:dPr>
+            <m:ctrlPr>
+              <w:rPr>
+                <w:rFonts w:ascii="Cambria Math" w:hAnsi="Cambria Math" w:cs="Arial"/>
+                <w:i/>
+                <w:sz w:val="28"/>
+                <w:szCs w:val="28"/>
+                <w:lang w:val="pt-PT"/>
+              </w:rPr>
+            </m:ctrlPr>
+          </m:dPr>
+          <m:e>
+            <m:r>
+              <w:rPr>
+                <w:rFonts w:ascii="Cambria Math" w:hAnsi="Cambria Math" w:cs="Arial"/>
+                <w:sz w:val="28"/>
+                <w:szCs w:val="28"/>
+                <w:lang w:val="pt-PT"/>
+              </w:rPr>
+              <m:t>Passageiros</m:t>
+            </m:r>
+          </m:e>
+        </m:d>
+      </m:oMath>
+      <w:r>
+        <w:rPr>
+          <w:rFonts w:ascii="Cambria" w:eastAsiaTheme="minorEastAsia" w:hAnsi="Cambria" w:cs="Arial"/>
+          <w:sz w:val="28"/>
+          <w:szCs w:val="28"/>
+          <w:lang w:val="pt-PT"/>
+        </w:rPr>
+        <w:t>, de tal modo queremos maximizar o</w:t>
+      </w:r>
+      <w:r>
+        <w:rPr>
+          <w:rFonts w:ascii="Cambria" w:eastAsiaTheme="minorEastAsia" w:hAnsi="Cambria" w:cs="Arial"/>
+          <w:sz w:val="28"/>
+          <w:szCs w:val="28"/>
+          <w:lang w:val="pt-PT"/>
+        </w:rPr>
+        <w:t xml:space="preserve"> </w:t>
+      </w:r>
+      <m:oMath>
+        <m:nary>
+          <m:naryPr>
+            <m:chr m:val="∑"/>
+            <m:limLoc m:val="undOvr"/>
+            <m:ctrlPr>
+              <w:rPr>
+                <w:rFonts w:ascii="Cambria Math" w:eastAsiaTheme="minorEastAsia" w:hAnsi="Cambria Math" w:cs="Arial"/>
+                <w:i/>
+                <w:sz w:val="28"/>
+                <w:szCs w:val="28"/>
+                <w:lang w:val="pt-PT"/>
+              </w:rPr>
+            </m:ctrlPr>
+          </m:naryPr>
+          <m:sub>
+            <m:r>
+              <w:rPr>
+                <w:rFonts w:ascii="Cambria Math" w:eastAsiaTheme="minorEastAsia" w:hAnsi="Cambria Math" w:cs="Arial"/>
+                <w:sz w:val="28"/>
+                <w:szCs w:val="28"/>
+                <w:lang w:val="pt-PT"/>
+              </w:rPr>
+              <m:t>i=1</m:t>
+            </m:r>
+          </m:sub>
+          <m:sup>
+            <m:r>
+              <w:rPr>
+                <w:rFonts w:ascii="Cambria Math" w:eastAsiaTheme="minorEastAsia" w:hAnsi="Cambria Math" w:cs="Arial"/>
+                <w:sz w:val="28"/>
+                <w:szCs w:val="28"/>
+                <w:lang w:val="pt-PT"/>
+              </w:rPr>
+              <m:t>n</m:t>
+            </m:r>
+          </m:sup>
+          <m:e>
+            <m:sSub>
+              <m:sSubPr>
+                <m:ctrlPr>
+                  <w:rPr>
+                    <w:rFonts w:ascii="Cambria Math" w:eastAsiaTheme="minorEastAsia" w:hAnsi="Cambria Math" w:cs="Arial"/>
+                    <w:i/>
+                    <w:sz w:val="28"/>
+                    <w:szCs w:val="28"/>
+                    <w:lang w:val="pt-PT"/>
+                  </w:rPr>
+                </m:ctrlPr>
+              </m:sSubPr>
+              <m:e>
+                <m:r>
+                  <w:rPr>
+                    <w:rFonts w:ascii="Cambria Math" w:eastAsiaTheme="minorEastAsia" w:hAnsi="Cambria Math" w:cs="Arial"/>
+                    <w:sz w:val="28"/>
+                    <w:szCs w:val="28"/>
+                    <w:lang w:val="pt-PT"/>
+                  </w:rPr>
+                  <m:t>P</m:t>
+                </m:r>
+              </m:e>
+              <m:sub>
+                <m:r>
+                  <w:rPr>
+                    <w:rFonts w:ascii="Cambria Math" w:eastAsiaTheme="minorEastAsia" w:hAnsi="Cambria Math" w:cs="Arial"/>
+                    <w:sz w:val="28"/>
+                    <w:szCs w:val="28"/>
+                    <w:lang w:val="pt-PT"/>
+                  </w:rPr>
+                  <m:t>i</m:t>
+                </m:r>
+              </m:sub>
+            </m:sSub>
+            <m:r>
+              <w:rPr>
+                <w:rFonts w:ascii="Cambria Math" w:eastAsiaTheme="minorEastAsia" w:hAnsi="Cambria Math" w:cs="Arial"/>
+                <w:sz w:val="28"/>
+                <w:szCs w:val="28"/>
+                <w:lang w:val="pt-PT"/>
+              </w:rPr>
+              <m:t xml:space="preserve"> </m:t>
+            </m:r>
+          </m:e>
+        </m:nary>
+      </m:oMath>
+    </w:p>
+    <w:p>
+      <w:pPr>
+        <w:tabs>
+          <w:tab w:val="left" w:pos="3408"/>
+        </w:tabs>
+        <w:ind w:firstLine="0"/>
+        <w:rPr>
+          <w:rFonts w:ascii="Cambria" w:eastAsiaTheme="minorEastAsia" w:hAnsi="Cambria" w:cs="Arial"/>
+          <w:sz w:val="28"/>
+          <w:szCs w:val="28"/>
+          <w:lang w:val="pt-PT"/>
+        </w:rPr>
+      </w:pPr>
+      <m:oMath>
+        <m:r>
+          <w:rPr>
+            <w:rFonts w:ascii="Cambria Math" w:eastAsiaTheme="minorEastAsia" w:hAnsi="Cambria Math" w:cs="Arial"/>
+            <w:sz w:val="28"/>
+            <w:szCs w:val="28"/>
+            <w:lang w:val="pt-PT"/>
+          </w:rPr>
+          <m:t>Min</m:t>
+        </m:r>
+        <m:d>
+          <m:dPr>
+            <m:ctrlPr>
+              <w:rPr>
+                <w:rFonts w:ascii="Cambria Math" w:eastAsiaTheme="minorEastAsia" w:hAnsi="Cambria Math" w:cs="Arial"/>
+                <w:i/>
+                <w:sz w:val="28"/>
+                <w:szCs w:val="28"/>
+                <w:lang w:val="pt-PT"/>
+              </w:rPr>
+            </m:ctrlPr>
+          </m:dPr>
+          <m:e>
+            <m:r>
+              <w:rPr>
+                <w:rFonts w:ascii="Cambria Math" w:eastAsiaTheme="minorEastAsia" w:hAnsi="Cambria Math" w:cs="Arial"/>
+                <w:sz w:val="28"/>
+                <w:szCs w:val="28"/>
+                <w:lang w:val="pt-PT"/>
+              </w:rPr>
+              <m:t>Custo</m:t>
+            </m:r>
+          </m:e>
+        </m:d>
+      </m:oMath>
+      <w:r>
+        <w:rPr>
+          <w:rFonts w:ascii="Cambria" w:eastAsiaTheme="minorEastAsia" w:hAnsi="Cambria" w:cs="Arial"/>
+          <w:sz w:val="28"/>
+          <w:szCs w:val="28"/>
+          <w:lang w:val="pt-PT"/>
+        </w:rPr>
+        <w:t xml:space="preserve">, logo queremos o </w:t>
+      </w:r>
+      <w:r>
+        <w:rPr>
+          <w:rFonts w:ascii="Cambria" w:eastAsiaTheme="minorEastAsia" w:hAnsi="Cambria" w:cs="Arial"/>
+          <w:sz w:val="28"/>
+          <w:szCs w:val="28"/>
+          <w:lang w:val="pt-PT"/>
+        </w:rPr>
+        <w:t>minimizar o</w:t>
+      </w:r>
+      <w:r>
+        <w:rPr>
+          <w:rFonts w:ascii="Cambria" w:eastAsiaTheme="minorEastAsia" w:hAnsi="Cambria" w:cs="Arial"/>
+          <w:sz w:val="28"/>
+          <w:szCs w:val="28"/>
+          <w:lang w:val="pt-PT"/>
+        </w:rPr>
+        <w:t xml:space="preserve"> </w:t>
+      </w:r>
+      <m:oMath>
+        <m:nary>
+          <m:naryPr>
+            <m:chr m:val="∑"/>
+            <m:limLoc m:val="undOvr"/>
+            <m:ctrlPr>
+              <w:rPr>
+                <w:rFonts w:ascii="Cambria Math" w:hAnsi="Cambria Math" w:cs="Arial"/>
+                <w:i/>
+                <w:sz w:val="28"/>
+                <w:szCs w:val="28"/>
+                <w:lang w:val="pt-PT"/>
+              </w:rPr>
+            </m:ctrlPr>
+          </m:naryPr>
+          <m:sub>
+            <m:r>
+              <w:rPr>
+                <w:rFonts w:ascii="Cambria Math" w:hAnsi="Cambria Math" w:cs="Arial"/>
+                <w:sz w:val="28"/>
+                <w:szCs w:val="28"/>
+                <w:lang w:val="pt-PT"/>
+              </w:rPr>
+              <m:t>i=1</m:t>
+            </m:r>
+          </m:sub>
+          <m:sup>
+            <m:r>
+              <w:rPr>
+                <w:rFonts w:ascii="Cambria Math" w:hAnsi="Cambria Math" w:cs="Arial"/>
+                <w:sz w:val="28"/>
+                <w:szCs w:val="28"/>
+                <w:lang w:val="pt-PT"/>
+              </w:rPr>
+              <m:t>n</m:t>
+            </m:r>
+          </m:sup>
+          <m:e>
+            <m:sSub>
+              <m:sSubPr>
+                <m:ctrlPr>
+                  <w:rPr>
+                    <w:rFonts w:ascii="Cambria Math" w:hAnsi="Cambria Math" w:cs="Arial"/>
+                    <w:i/>
+                    <w:sz w:val="28"/>
+                    <w:szCs w:val="28"/>
+                    <w:lang w:val="pt-PT"/>
+                  </w:rPr>
+                </m:ctrlPr>
+              </m:sSubPr>
+              <m:e>
+                <m:r>
+                  <w:rPr>
+                    <w:rFonts w:ascii="Cambria Math" w:hAnsi="Cambria Math" w:cs="Arial"/>
+                    <w:sz w:val="28"/>
+                    <w:szCs w:val="28"/>
+                    <w:lang w:val="pt-PT"/>
+                  </w:rPr>
+                  <m:t>A</m:t>
+                </m:r>
+              </m:e>
+              <m:sub>
+                <m:r>
+                  <w:rPr>
+                    <w:rFonts w:ascii="Cambria Math" w:hAnsi="Cambria Math" w:cs="Arial"/>
+                    <w:sz w:val="28"/>
+                    <w:szCs w:val="28"/>
+                    <w:lang w:val="pt-PT"/>
+                  </w:rPr>
+                  <m:t>i</m:t>
+                </m:r>
+              </m:sub>
+            </m:sSub>
+          </m:e>
+        </m:nary>
+      </m:oMath>
+    </w:p>
+    <w:p>
+      <w:pPr>
+        <w:tabs>
+          <w:tab w:val="left" w:pos="3408"/>
+        </w:tabs>
+        <w:ind w:firstLine="0"/>
+        <w:rPr>
+          <w:rFonts w:ascii="Cambria" w:eastAsiaTheme="minorEastAsia" w:hAnsi="Cambria" w:cs="Arial"/>
+          <w:sz w:val="28"/>
+          <w:szCs w:val="28"/>
+          <w:lang w:val="pt-PT"/>
+        </w:rPr>
+      </w:pPr>
       <w:bookmarkStart w:id="0" w:name="_GoBack"/>
       <w:bookmarkEnd w:id="0"/>
-    </w:p>
-    <w:p>
-      <w:pPr>
-        <w:tabs>
-          <w:tab w:val="left" w:pos="3408"/>
-        </w:tabs>
-        <w:rPr>
-          <w:rFonts w:ascii="Cambria" w:eastAsiaTheme="minorEastAsia" w:hAnsi="Cambria" w:cs="Arial"/>
-          <w:sz w:val="28"/>
-          <w:szCs w:val="28"/>
-          <w:lang w:val="pt-PT"/>
-        </w:rPr>
-      </w:pPr>
-      <m:oMathPara>
-        <m:oMath>
-          <m:r>
-            <w:rPr>
-              <w:rFonts w:ascii="Cambria Math" w:eastAsiaTheme="minorEastAsia" w:hAnsi="Cambria Math" w:cs="Arial"/>
-              <w:sz w:val="28"/>
-              <w:szCs w:val="28"/>
-              <w:lang w:val="pt-PT"/>
-            </w:rPr>
-            <m:t>Min</m:t>
-          </m:r>
-          <m:d>
-            <m:dPr>
-              <m:ctrlPr>
-                <w:rPr>
-                  <w:rFonts w:ascii="Cambria Math" w:eastAsiaTheme="minorEastAsia" w:hAnsi="Cambria Math" w:cs="Arial"/>
-                  <w:i/>
-                  <w:sz w:val="28"/>
-                  <w:szCs w:val="28"/>
-                  <w:lang w:val="pt-PT"/>
-                </w:rPr>
-              </m:ctrlPr>
-            </m:dPr>
-            <m:e>
-              <m:r>
-                <w:rPr>
-                  <w:rFonts w:ascii="Cambria Math" w:eastAsiaTheme="minorEastAsia" w:hAnsi="Cambria Math" w:cs="Arial"/>
-                  <w:sz w:val="28"/>
-                  <w:szCs w:val="28"/>
-                  <w:lang w:val="pt-PT"/>
-                </w:rPr>
-                <m:t>Custo</m:t>
-              </m:r>
-            </m:e>
-          </m:d>
-        </m:oMath>
-      </m:oMathPara>
-    </w:p>
-    <w:p>
-      <w:pPr>
-        <w:tabs>
-          <w:tab w:val="left" w:pos="3408"/>
-        </w:tabs>
-        <w:rPr>
-          <w:rFonts w:ascii="Cambria" w:eastAsiaTheme="minorEastAsia" w:hAnsi="Cambria" w:cs="Arial"/>
-          <w:sz w:val="28"/>
-          <w:szCs w:val="28"/>
-          <w:lang w:val="pt-PT"/>
-        </w:rPr>
-      </w:pPr>
-      <m:oMathPara>
-        <m:oMath>
-          <m:r>
-            <w:rPr>
-              <w:rFonts w:ascii="Cambria Math" w:eastAsiaTheme="minorEastAsia" w:hAnsi="Cambria Math" w:cs="Arial"/>
-              <w:sz w:val="28"/>
-              <w:szCs w:val="28"/>
-              <w:lang w:val="pt-PT"/>
-            </w:rPr>
-            <m:t xml:space="preserve">Custo= </m:t>
-          </m:r>
-          <m:nary>
-            <m:naryPr>
-              <m:chr m:val="∑"/>
-              <m:limLoc m:val="undOvr"/>
-              <m:ctrlPr>
-                <w:rPr>
-                  <w:rFonts w:ascii="Cambria Math" w:eastAsiaTheme="minorEastAsia" w:hAnsi="Cambria Math" w:cs="Arial"/>
-                  <w:i/>
-                  <w:sz w:val="28"/>
-                  <w:szCs w:val="28"/>
-                  <w:lang w:val="pt-PT"/>
-                </w:rPr>
-              </m:ctrlPr>
-            </m:naryPr>
-            <m:sub>
-              <m:r>
-                <w:rPr>
-                  <w:rFonts w:ascii="Cambria Math" w:eastAsiaTheme="minorEastAsia" w:hAnsi="Cambria Math" w:cs="Arial"/>
-                  <w:sz w:val="28"/>
-                  <w:szCs w:val="28"/>
-                  <w:lang w:val="pt-PT"/>
-                </w:rPr>
-                <m:t>i=1</m:t>
-              </m:r>
-            </m:sub>
-            <m:sup>
-              <m:r>
-                <w:rPr>
-                  <w:rFonts w:ascii="Cambria Math" w:eastAsiaTheme="minorEastAsia" w:hAnsi="Cambria Math" w:cs="Arial"/>
-                  <w:sz w:val="28"/>
-                  <w:szCs w:val="28"/>
-                  <w:lang w:val="pt-PT"/>
-                </w:rPr>
-                <m:t>n</m:t>
-              </m:r>
-            </m:sup>
-            <m:e>
-              <m:sSub>
-                <m:sSubPr>
-                  <m:ctrlPr>
-                    <w:rPr>
-                      <w:rFonts w:ascii="Cambria Math" w:eastAsiaTheme="minorEastAsia" w:hAnsi="Cambria Math" w:cs="Arial"/>
-                      <w:i/>
-                      <w:sz w:val="28"/>
-                      <w:szCs w:val="28"/>
-                      <w:lang w:val="pt-PT"/>
-                    </w:rPr>
-                  </m:ctrlPr>
-                </m:sSubPr>
-                <m:e>
-                  <m:r>
-                    <w:rPr>
-                      <w:rFonts w:ascii="Cambria Math" w:eastAsiaTheme="minorEastAsia" w:hAnsi="Cambria Math" w:cs="Arial"/>
-                      <w:sz w:val="28"/>
-                      <w:szCs w:val="28"/>
-                      <w:lang w:val="pt-PT"/>
-                    </w:rPr>
-                    <m:t>A</m:t>
-                  </m:r>
-                </m:e>
-                <m:sub>
-                  <m:r>
-                    <w:rPr>
-                      <w:rFonts w:ascii="Cambria Math" w:eastAsiaTheme="minorEastAsia" w:hAnsi="Cambria Math" w:cs="Arial"/>
-                      <w:sz w:val="28"/>
-                      <w:szCs w:val="28"/>
-                      <w:lang w:val="pt-PT"/>
-                    </w:rPr>
-                    <m:t>ij</m:t>
-                  </m:r>
-                </m:sub>
-              </m:sSub>
-            </m:e>
-          </m:nary>
-        </m:oMath>
-      </m:oMathPara>
     </w:p>
     <w:sectPr>
       <w:headerReference w:type="default" r:id="rId7"/>

</xml_diff>